<commit_message>
Atualizando projetos e curriculo
</commit_message>
<xml_diff>
--- a/curriculo/Modelo Curriculo Atual.docx
+++ b/curriculo/Modelo Curriculo Atual.docx
@@ -19,6 +19,7 @@
           <w:rtl w:val="0"/>
         </w:rPr>
         <w:t xml:space="preserve">PABLO VINÍCIUS G. RAMOS</w:t>
+        <w:tab/>
       </w:r>
       <w:r>
         <mc:AlternateContent>
@@ -142,7 +143,8 @@
           <w:szCs w:val="26"/>
           <w:rtl w:val="0"/>
         </w:rPr>
-        <w:t xml:space="preserve">DESENVOLVEDOR DE SISTEMAS</w:t>
+        <w:t xml:space="preserve">DESENVOLVEDOR/ANALISTA DE SISTEMAS</w:t>
+        <w:tab/>
       </w:r>
     </w:p>
     <w:p>
@@ -160,41 +162,7 @@
           <w:szCs w:val="24"/>
           <w:rtl w:val="0"/>
         </w:rPr>
-        <w:t xml:space="preserve">Programador com experiência em projetos Freelancer utilizando </w:t>
-      </w:r>
-      <w:r>
-        <w:rPr>
-          <w:b w:val="1"/>
-          <w:sz w:val="24"/>
-          <w:szCs w:val="24"/>
-          <w:rtl w:val="0"/>
-        </w:rPr>
-        <w:t xml:space="preserve">Wordpress</w:t>
-      </w:r>
-      <w:r>
-        <w:rPr>
-          <w:sz w:val="24"/>
-          <w:szCs w:val="24"/>
-          <w:rtl w:val="0"/>
-        </w:rPr>
-        <w:t xml:space="preserve"> e criação de projetos com as linguagens </w:t>
-      </w:r>
-      <w:r>
-        <w:rPr>
-          <w:b w:val="1"/>
-          <w:sz w:val="24"/>
-          <w:szCs w:val="24"/>
-          <w:rtl w:val="0"/>
-        </w:rPr>
-        <w:t xml:space="preserve">Java, Spring, SQL</w:t>
-      </w:r>
-      <w:r>
-        <w:rPr>
-          <w:sz w:val="24"/>
-          <w:szCs w:val="24"/>
-          <w:rtl w:val="0"/>
-        </w:rPr>
-        <w:t xml:space="preserve"> e sempre disposto a aprender novas tecnologias de acordo com o mercado.</w:t>
+        <w:t xml:space="preserve">Sou desenvolvedor web formado em Ciência da Computação e atuando como Freelancer, possuo experiência em programação Full Stack com Spring, Angular, PHP, Wordpress e com ferramentas Low Code.</w:t>
       </w:r>
     </w:p>
     <w:p>
@@ -245,24 +213,24 @@
           <w:szCs w:val="24"/>
           <w:rtl w:val="0"/>
         </w:rPr>
-        <w:t xml:space="preserve">Atualmente trabalho como </w:t>
-      </w:r>
-      <w:r>
-        <w:rPr>
-          <w:b w:val="1"/>
-          <w:sz w:val="24"/>
-          <w:szCs w:val="24"/>
-          <w:rtl w:val="0"/>
-        </w:rPr>
-        <w:t xml:space="preserve">Freelancer </w:t>
-      </w:r>
-      <w:r>
-        <w:rPr>
-          <w:sz w:val="24"/>
-          <w:szCs w:val="24"/>
-          <w:rtl w:val="0"/>
-        </w:rPr>
-        <w:t xml:space="preserve">para a empresa Net Sites e em plataformas como 99Freelas, desenvolvendo projetos em diversas linguagens.</w:t>
+        <w:t xml:space="preserve">Atualmente realizo trabalhos como freelancer em plataformas dedicadas utilizando diversas linguagens e para a empresa Net Sites utilizando </w:t>
+      </w:r>
+      <w:r>
+        <w:rPr>
+          <w:b w:val="1"/>
+          <w:sz w:val="24"/>
+          <w:szCs w:val="24"/>
+          <w:rtl w:val="0"/>
+        </w:rPr>
+        <w:t xml:space="preserve">Wordpress </w:t>
+      </w:r>
+      <w:r>
+        <w:rPr>
+          <w:sz w:val="24"/>
+          <w:szCs w:val="24"/>
+          <w:rtl w:val="0"/>
+        </w:rPr>
+        <w:t xml:space="preserve">na criação de páginas dinâmicas, responsivas e a criação de artes personalizadas para o cliente.</w:t>
       </w:r>
     </w:p>
     <w:p>
@@ -280,7 +248,7 @@
           <w:szCs w:val="24"/>
           <w:rtl w:val="0"/>
         </w:rPr>
-        <w:t xml:space="preserve">Atuei como programador </w:t>
+        <w:t xml:space="preserve">Trabalhei com desenvolvimento </w:t>
       </w:r>
       <w:r>
         <w:rPr>
@@ -331,36 +299,23 @@
           <w:szCs w:val="24"/>
           <w:rtl w:val="0"/>
         </w:rPr>
-        <w:t xml:space="preserve">na migração de aplicações web e mobile para a empresa Corteva.</w:t>
+        <w:t xml:space="preserve">na programação de aplicações web e mobile para a empresa Corteva.</w:t>
       </w:r>
     </w:p>
     <w:p>
       <w:pPr>
         <w:spacing w:line="240" w:lineRule="auto"/>
         <w:jc w:val="both"/>
-        <w:rPr>
-          <w:sz w:val="24"/>
-          <w:szCs w:val="24"/>
-        </w:rPr>
-      </w:pPr>
-      <w:r>
-        <w:rPr>
-          <w:sz w:val="24"/>
-          <w:szCs w:val="24"/>
-          <w:rtl w:val="0"/>
-        </w:rPr>
-        <w:t xml:space="preserve">Estagiei como suporte de TI na ESMAT (Escola Superior de Magistratura Tocantinense), dando auxílio no uso das plataformas digitais de aprendizado e alimentando com conteúdos diversos.</w:t>
-      </w:r>
-    </w:p>
-    <w:p>
-      <w:pPr>
-        <w:spacing w:line="240" w:lineRule="auto"/>
-        <w:jc w:val="both"/>
-        <w:rPr>
-          <w:sz w:val="24"/>
-          <w:szCs w:val="24"/>
-        </w:rPr>
-      </w:pPr>
+        <w:rPr/>
+      </w:pPr>
+      <w:r>
+        <w:rPr>
+          <w:sz w:val="24"/>
+          <w:szCs w:val="24"/>
+          <w:rtl w:val="0"/>
+        </w:rPr>
+        <w:t xml:space="preserve">Estagiei como suporte de TI na ESMAT (Escola Superior de Magistratura), dando auxílio no uso das plataformas digitais de aprendizado e alimentando com conteúdo diversos e mantendo os aparelhos em bom funcionamento.</w:t>
+      </w:r>
       <w:r>
         <w:rPr>
           <w:rtl w:val="0"/>
@@ -390,7 +345,6 @@
         <w:spacing w:after="0" w:line="240" w:lineRule="auto"/>
         <w:jc w:val="both"/>
         <w:rPr>
-          <w:b w:val="1"/>
           <w:sz w:val="24"/>
           <w:szCs w:val="24"/>
         </w:rPr>
@@ -408,7 +362,7 @@
         <w:r>
           <w:rPr>
             <w:i w:val="1"/>
-            <w:color w:val="1155cc"/>
+            <w:color w:val="0563c1"/>
             <w:sz w:val="24"/>
             <w:szCs w:val="24"/>
             <w:u w:val="single"/>
@@ -419,26 +373,35 @@
       </w:hyperlink>
       <w:r>
         <w:rPr>
-          <w:rtl w:val="0"/>
-        </w:rPr>
-      </w:r>
-    </w:p>
-    <w:p>
-      <w:pPr>
-        <w:spacing w:after="0" w:line="240" w:lineRule="auto"/>
-        <w:jc w:val="both"/>
-        <w:rPr>
-          <w:sz w:val="24"/>
-          <w:szCs w:val="24"/>
-        </w:rPr>
-      </w:pPr>
-      <w:r>
-        <w:rPr>
-          <w:sz w:val="24"/>
-          <w:szCs w:val="24"/>
-          <w:rtl w:val="0"/>
-        </w:rPr>
-        <w:t xml:space="preserve">Site feito em Wordpress para loja Palmas Impressoras com artes de banners e seleção de imagens para o site. </w:t>
+          <w:b w:val="1"/>
+          <w:sz w:val="24"/>
+          <w:szCs w:val="24"/>
+          <w:rtl w:val="0"/>
+        </w:rPr>
+        <w:t xml:space="preserve"> </w:t>
+      </w:r>
+      <w:r>
+        <w:rPr>
+          <w:rtl w:val="0"/>
+        </w:rPr>
+      </w:r>
+    </w:p>
+    <w:p>
+      <w:pPr>
+        <w:spacing w:after="0" w:line="240" w:lineRule="auto"/>
+        <w:jc w:val="both"/>
+        <w:rPr>
+          <w:sz w:val="24"/>
+          <w:szCs w:val="24"/>
+        </w:rPr>
+      </w:pPr>
+      <w:r>
+        <w:rPr>
+          <w:sz w:val="24"/>
+          <w:szCs w:val="24"/>
+          <w:rtl w:val="0"/>
+        </w:rPr>
+        <w:t xml:space="preserve">Site feito em Wordpress para loja Palmas Impressoras com artes de banners e seleção de imagens para o site.</w:t>
       </w:r>
     </w:p>
     <w:p>
@@ -517,7 +480,7 @@
           <w:szCs w:val="24"/>
           <w:rtl w:val="0"/>
         </w:rPr>
-        <w:t xml:space="preserve">Sistema de detecção facial com Python e a biblioteca OpenCV em que é cadastrada imagens da face, o algoritmo é treinado e reconhece a face pelo webcam mostrando grau de confiabilidade.</w:t>
+        <w:t xml:space="preserve">Sistema de detecção facial com Python e OpenCV em que são capturadas imagens da face, o algoritmo é treinado e reconhece a face pela webcam mostrando grau de confiabilidade.</w:t>
       </w:r>
     </w:p>
     <w:p>
@@ -588,7 +551,7 @@
           <w:szCs w:val="24"/>
           <w:rtl w:val="0"/>
         </w:rPr>
-        <w:t xml:space="preserve">Criei um CRUD com o Framework Spring utilizando a IDE STS e para a criação e manipulação da API RESTfull utilizei o Postman conectando ao MySQL.</w:t>
+        <w:t xml:space="preserve">Criei um CRUD com o Framework Spring utilizando a IDE STS para a criação e manipulação de API RESTfull utilizando o Postman conectado ao MySQL.</w:t>
       </w:r>
     </w:p>
     <w:p>
@@ -604,36 +567,6 @@
     <w:p>
       <w:pPr>
         <w:spacing w:after="0" w:lineRule="auto"/>
-        <w:rPr>
-          <w:b w:val="1"/>
-          <w:sz w:val="24"/>
-          <w:szCs w:val="24"/>
-        </w:rPr>
-      </w:pPr>
-      <w:r>
-        <w:rPr>
-          <w:rtl w:val="0"/>
-        </w:rPr>
-      </w:r>
-    </w:p>
-    <w:p>
-      <w:pPr>
-        <w:spacing w:after="0" w:lineRule="auto"/>
-        <w:rPr>
-          <w:b w:val="1"/>
-          <w:sz w:val="24"/>
-          <w:szCs w:val="24"/>
-        </w:rPr>
-      </w:pPr>
-      <w:r>
-        <w:rPr>
-          <w:rtl w:val="0"/>
-        </w:rPr>
-      </w:r>
-    </w:p>
-    <w:p>
-      <w:pPr>
-        <w:jc w:val="center"/>
         <w:rPr>
           <w:b w:val="1"/>
           <w:sz w:val="28"/>
@@ -642,9 +575,25 @@
       </w:pPr>
       <w:r>
         <w:rPr>
+          <w:rtl w:val="0"/>
+        </w:rPr>
+      </w:r>
+    </w:p>
+    <w:p>
+      <w:pPr>
+        <w:ind w:left="283.4645669291342" w:firstLine="0"/>
+        <w:jc w:val="center"/>
+        <w:rPr>
           <w:b w:val="1"/>
           <w:sz w:val="28"/>
           <w:szCs w:val="28"/>
+        </w:rPr>
+      </w:pPr>
+      <w:r>
+        <w:rPr>
+          <w:b w:val="1"/>
+          <w:sz w:val="28"/>
+          <w:szCs w:val="28"/>
           <w:rtl w:val="0"/>
         </w:rPr>
         <w:t xml:space="preserve">LINKS DE CONTATO</w:t>
@@ -653,6 +602,7 @@
     <w:p>
       <w:pPr>
         <w:spacing w:after="0" w:line="360" w:lineRule="auto"/>
+        <w:ind w:left="283.4645669291342" w:firstLine="0"/>
         <w:jc w:val="both"/>
         <w:rPr>
           <w:sz w:val="20"/>
@@ -691,6 +641,7 @@
     <w:p>
       <w:pPr>
         <w:spacing w:after="0" w:line="360" w:lineRule="auto"/>
+        <w:ind w:left="283.4645669291342" w:firstLine="0"/>
         <w:jc w:val="both"/>
         <w:rPr>
           <w:sz w:val="20"/>
@@ -738,7 +689,7 @@
         </w:pBdr>
         <w:shd w:fill="auto" w:val="clear"/>
         <w:spacing w:after="0" w:before="0" w:line="360" w:lineRule="auto"/>
-        <w:ind w:left="0" w:right="0" w:firstLine="0"/>
+        <w:ind w:left="283.4645669291342" w:right="0" w:firstLine="0"/>
         <w:jc w:val="both"/>
         <w:rPr>
           <w:rFonts w:ascii="Calibri" w:cs="Calibri" w:eastAsia="Calibri" w:hAnsi="Calibri"/>
@@ -811,6 +762,7 @@
     <w:p>
       <w:pPr>
         <w:spacing w:after="0" w:line="360" w:lineRule="auto"/>
+        <w:ind w:left="283.4645669291342" w:firstLine="0"/>
         <w:jc w:val="both"/>
         <w:rPr>
           <w:sz w:val="20"/>
@@ -843,12 +795,12 @@
     <w:p>
       <w:pPr>
         <w:spacing w:after="0" w:line="360" w:lineRule="auto"/>
+        <w:ind w:left="283.4645669291342" w:firstLine="0"/>
         <w:jc w:val="both"/>
         <w:rPr>
           <w:color w:val="00b0f0"/>
-          <w:sz w:val="16"/>
-          <w:szCs w:val="16"/>
-          <w:u w:val="single"/>
+          <w:sz w:val="20"/>
+          <w:szCs w:val="20"/>
         </w:rPr>
       </w:pPr>
       <w:r>
@@ -880,6 +832,7 @@
     <w:p>
       <w:pPr>
         <w:spacing w:after="0" w:lineRule="auto"/>
+        <w:ind w:left="0" w:firstLine="0"/>
         <w:rPr>
           <w:color w:val="00b0f0"/>
           <w:sz w:val="16"/>
@@ -896,6 +849,7 @@
     <w:p>
       <w:pPr>
         <w:spacing w:after="0" w:lineRule="auto"/>
+        <w:ind w:left="283.4645669291342" w:firstLine="0"/>
         <w:rPr>
           <w:color w:val="00b0f0"/>
           <w:sz w:val="16"/>
@@ -912,6 +866,7 @@
     <w:p>
       <w:pPr>
         <w:spacing w:after="0" w:lineRule="auto"/>
+        <w:ind w:left="283.4645669291342" w:firstLine="0"/>
         <w:jc w:val="center"/>
         <w:rPr>
           <w:b w:val="1"/>
@@ -932,7 +887,7 @@
     <w:p>
       <w:pPr>
         <w:spacing w:after="0" w:lineRule="auto"/>
-        <w:jc w:val="left"/>
+        <w:ind w:left="283.4645669291342" w:firstLine="0"/>
         <w:rPr>
           <w:b w:val="1"/>
           <w:sz w:val="24"/>
@@ -948,13 +903,13 @@
           <w:u w:val="single"/>
           <w:rtl w:val="0"/>
         </w:rPr>
-        <w:t xml:space="preserve">Front-End</w:t>
+        <w:t xml:space="preserve">FrontEnd</w:t>
       </w:r>
     </w:p>
     <w:p>
       <w:pPr>
         <w:spacing w:after="0" w:lineRule="auto"/>
-        <w:ind w:left="0" w:firstLine="0"/>
+        <w:ind w:left="283.4645669291342" w:firstLine="0"/>
         <w:rPr>
           <w:sz w:val="24"/>
           <w:szCs w:val="24"/>
@@ -967,7 +922,6 @@
           <w:rtl w:val="0"/>
         </w:rPr>
         <w:t xml:space="preserve">HTML</w:t>
-        <w:tab/>
         <w:tab/>
         <w:tab/>
         <w:t xml:space="preserve">CSS</w:t>
@@ -979,9 +933,8 @@
     <w:p>
       <w:pPr>
         <w:spacing w:after="0" w:lineRule="auto"/>
-        <w:ind w:left="0" w:firstLine="0"/>
-        <w:rPr>
-          <w:b w:val="1"/>
+        <w:ind w:left="283.4645669291342" w:firstLine="0"/>
+        <w:rPr>
           <w:sz w:val="24"/>
           <w:szCs w:val="24"/>
         </w:rPr>
@@ -997,17 +950,13 @@
         <w:tab/>
         <w:t xml:space="preserve">Angular</w:t>
         <w:tab/>
-      </w:r>
-      <w:r>
-        <w:rPr>
-          <w:rtl w:val="0"/>
-        </w:rPr>
+        <w:t xml:space="preserve">Vue.Js</w:t>
       </w:r>
     </w:p>
     <w:p>
       <w:pPr>
         <w:spacing w:after="0" w:lineRule="auto"/>
-        <w:jc w:val="left"/>
+        <w:ind w:left="283.4645669291342" w:firstLine="0"/>
         <w:rPr>
           <w:b w:val="1"/>
           <w:sz w:val="24"/>
@@ -1023,13 +972,13 @@
           <w:u w:val="single"/>
           <w:rtl w:val="0"/>
         </w:rPr>
-        <w:t xml:space="preserve">Back-End</w:t>
+        <w:t xml:space="preserve">BackEnd</w:t>
       </w:r>
     </w:p>
     <w:p>
       <w:pPr>
         <w:spacing w:after="0" w:lineRule="auto"/>
-        <w:ind w:left="0" w:firstLine="0"/>
+        <w:ind w:left="283.4645669291342" w:firstLine="0"/>
         <w:rPr>
           <w:sz w:val="24"/>
           <w:szCs w:val="24"/>
@@ -1054,29 +1003,36 @@
     <w:p>
       <w:pPr>
         <w:spacing w:after="0" w:lineRule="auto"/>
-        <w:ind w:left="0" w:firstLine="0"/>
-        <w:rPr>
-          <w:sz w:val="24"/>
-          <w:szCs w:val="24"/>
-        </w:rPr>
-      </w:pPr>
-      <w:r>
-        <w:rPr>
-          <w:sz w:val="24"/>
-          <w:szCs w:val="24"/>
-          <w:rtl w:val="0"/>
-        </w:rPr>
+        <w:ind w:left="283.4645669291342" w:firstLine="0"/>
+        <w:rPr>
+          <w:sz w:val="24"/>
+          <w:szCs w:val="24"/>
+        </w:rPr>
+      </w:pPr>
+      <w:r>
+        <w:rPr>
+          <w:sz w:val="24"/>
+          <w:szCs w:val="24"/>
+          <w:rtl w:val="0"/>
+        </w:rPr>
+        <w:t xml:space="preserve">PHP</w:t>
+        <w:tab/>
+        <w:tab/>
+        <w:tab/>
+        <w:t xml:space="preserve">Laravel</w:t>
+        <w:tab/>
+        <w:tab/>
         <w:t xml:space="preserve">MySQL</w:t>
         <w:tab/>
         <w:tab/>
+        <w:t xml:space="preserve">SQL Server</w:t>
         <w:tab/>
-        <w:t xml:space="preserve">SQL Server</w:t>
       </w:r>
     </w:p>
     <w:p>
       <w:pPr>
         <w:spacing w:after="0" w:lineRule="auto"/>
-        <w:jc w:val="left"/>
+        <w:ind w:left="283.4645669291342" w:firstLine="0"/>
         <w:rPr>
           <w:b w:val="1"/>
           <w:sz w:val="24"/>
@@ -1092,174 +1048,170 @@
           <w:u w:val="single"/>
           <w:rtl w:val="0"/>
         </w:rPr>
-        <w:t xml:space="preserve">LowCode</w:t>
+        <w:t xml:space="preserve">Testes</w:t>
       </w:r>
     </w:p>
     <w:p>
       <w:pPr>
         <w:spacing w:after="0" w:lineRule="auto"/>
-        <w:ind w:left="0" w:firstLine="0"/>
-        <w:rPr>
-          <w:b w:val="1"/>
-          <w:sz w:val="24"/>
-          <w:szCs w:val="24"/>
-        </w:rPr>
-      </w:pPr>
-      <w:r>
-        <w:rPr>
-          <w:sz w:val="24"/>
-          <w:szCs w:val="24"/>
-          <w:rtl w:val="0"/>
-        </w:rPr>
-        <w:t xml:space="preserve">Power Apps</w:t>
-      </w:r>
-      <w:r>
-        <w:rPr>
-          <w:rtl w:val="0"/>
-        </w:rPr>
+        <w:ind w:left="283.4645669291342" w:firstLine="0"/>
+        <w:rPr>
+          <w:sz w:val="24"/>
+          <w:szCs w:val="24"/>
+        </w:rPr>
+      </w:pPr>
+      <w:r>
+        <w:rPr>
+          <w:sz w:val="24"/>
+          <w:szCs w:val="24"/>
+          <w:rtl w:val="0"/>
+        </w:rPr>
+        <w:t xml:space="preserve">Cypress</w:t>
       </w:r>
     </w:p>
     <w:p>
       <w:pPr>
         <w:spacing w:after="0" w:lineRule="auto"/>
-        <w:jc w:val="left"/>
-        <w:rPr>
-          <w:b w:val="1"/>
-          <w:sz w:val="24"/>
-          <w:szCs w:val="24"/>
-          <w:u w:val="single"/>
-        </w:rPr>
-      </w:pPr>
-      <w:r>
-        <w:rPr>
-          <w:b w:val="1"/>
-          <w:sz w:val="24"/>
-          <w:szCs w:val="24"/>
-          <w:u w:val="single"/>
-          <w:rtl w:val="0"/>
-        </w:rPr>
-        <w:t xml:space="preserve">Outras</w:t>
-      </w:r>
-    </w:p>
-    <w:p>
-      <w:pPr>
-        <w:spacing w:after="0" w:lineRule="auto"/>
-        <w:ind w:left="0" w:firstLine="0"/>
-        <w:rPr>
-          <w:sz w:val="24"/>
-          <w:szCs w:val="24"/>
-        </w:rPr>
-      </w:pPr>
-      <w:r>
-        <w:rPr>
-          <w:sz w:val="24"/>
-          <w:szCs w:val="24"/>
-          <w:rtl w:val="0"/>
-        </w:rPr>
-        <w:t xml:space="preserve">Git / GitHub</w:t>
-        <w:tab/>
-        <w:tab/>
-        <w:t xml:space="preserve">Cypress</w:t>
-      </w:r>
-    </w:p>
-    <w:p>
-      <w:pPr>
-        <w:spacing w:after="0" w:lineRule="auto"/>
-        <w:rPr>
-          <w:sz w:val="24"/>
-          <w:szCs w:val="24"/>
-        </w:rPr>
-      </w:pPr>
-      <w:r>
-        <w:rPr>
-          <w:rtl w:val="0"/>
-        </w:rPr>
-      </w:r>
-    </w:p>
-    <w:p>
-      <w:pPr>
+        <w:ind w:left="283.4645669291342" w:firstLine="0"/>
+        <w:rPr>
+          <w:sz w:val="24"/>
+          <w:szCs w:val="24"/>
+        </w:rPr>
+      </w:pPr>
+      <w:r>
+        <w:rPr>
+          <w:rtl w:val="0"/>
+        </w:rPr>
+      </w:r>
+    </w:p>
+    <w:p>
+      <w:pPr>
+        <w:ind w:left="283.4645669291342" w:firstLine="0"/>
+        <w:jc w:val="center"/>
+        <w:rPr>
+          <w:b w:val="1"/>
+          <w:sz w:val="24"/>
+          <w:szCs w:val="24"/>
+        </w:rPr>
+      </w:pPr>
+      <w:r>
         <w:rPr>
           <w:b w:val="1"/>
           <w:sz w:val="28"/>
           <w:szCs w:val="28"/>
-        </w:rPr>
-      </w:pPr>
-      <w:r>
+          <w:rtl w:val="0"/>
+        </w:rPr>
+        <w:t xml:space="preserve">CONHECIMENTOS ADICIONAIS</w:t>
+      </w:r>
+      <w:r>
+        <w:rPr>
+          <w:rtl w:val="0"/>
+        </w:rPr>
+      </w:r>
+    </w:p>
+    <w:p>
+      <w:pPr>
+        <w:spacing w:after="0" w:lineRule="auto"/>
+        <w:ind w:left="283.4645669291342" w:firstLine="0"/>
+        <w:rPr>
+          <w:sz w:val="24"/>
+          <w:szCs w:val="24"/>
+        </w:rPr>
+      </w:pPr>
+      <w:r>
+        <w:rPr>
+          <w:sz w:val="24"/>
+          <w:szCs w:val="24"/>
+          <w:rtl w:val="0"/>
+        </w:rPr>
+        <w:t xml:space="preserve">Microsserviços</w:t>
+      </w:r>
+    </w:p>
+    <w:p>
+      <w:pPr>
+        <w:spacing w:after="0" w:lineRule="auto"/>
+        <w:ind w:left="283.4645669291342" w:firstLine="0"/>
+        <w:rPr>
+          <w:sz w:val="24"/>
+          <w:szCs w:val="24"/>
+        </w:rPr>
+      </w:pPr>
+      <w:r>
+        <w:rPr>
+          <w:sz w:val="24"/>
+          <w:szCs w:val="24"/>
+          <w:rtl w:val="0"/>
+        </w:rPr>
+        <w:t xml:space="preserve">Metodologia ágil Kanban</w:t>
+      </w:r>
+    </w:p>
+    <w:p>
+      <w:pPr>
+        <w:spacing w:after="0" w:lineRule="auto"/>
+        <w:ind w:left="283.4645669291342" w:firstLine="0"/>
+        <w:rPr>
+          <w:sz w:val="24"/>
+          <w:szCs w:val="24"/>
+        </w:rPr>
+      </w:pPr>
+      <w:r>
+        <w:rPr>
+          <w:sz w:val="24"/>
+          <w:szCs w:val="24"/>
+          <w:rtl w:val="0"/>
+        </w:rPr>
+        <w:t xml:space="preserve">API Rest</w:t>
+      </w:r>
+    </w:p>
+    <w:p>
+      <w:pPr>
+        <w:spacing w:after="0" w:lineRule="auto"/>
+        <w:ind w:left="283.4645669291342" w:firstLine="0"/>
+        <w:rPr>
+          <w:sz w:val="24"/>
+          <w:szCs w:val="24"/>
+        </w:rPr>
+      </w:pPr>
+      <w:r>
+        <w:rPr>
+          <w:sz w:val="24"/>
+          <w:szCs w:val="24"/>
+          <w:rtl w:val="0"/>
+        </w:rPr>
+        <w:t xml:space="preserve">Git / GitHub</w:t>
+      </w:r>
+    </w:p>
+    <w:p>
+      <w:pPr>
+        <w:spacing w:after="0" w:lineRule="auto"/>
+        <w:ind w:left="283.4645669291342" w:firstLine="0"/>
+        <w:rPr>
+          <w:sz w:val="24"/>
+          <w:szCs w:val="24"/>
+        </w:rPr>
+      </w:pPr>
+      <w:r>
+        <w:rPr>
+          <w:rtl w:val="0"/>
+        </w:rPr>
+      </w:r>
+    </w:p>
+    <w:p>
+      <w:pPr>
+        <w:spacing w:after="0" w:lineRule="auto"/>
+        <w:ind w:left="283.4645669291342" w:firstLine="0"/>
+        <w:jc w:val="center"/>
         <w:rPr>
           <w:b w:val="1"/>
           <w:sz w:val="28"/>
           <w:szCs w:val="28"/>
-          <w:rtl w:val="0"/>
-        </w:rPr>
-        <w:t xml:space="preserve">CONHECIMENTOS ADICIONAIS</w:t>
-      </w:r>
-    </w:p>
-    <w:p>
-      <w:pPr>
-        <w:spacing w:after="0" w:line="240" w:lineRule="auto"/>
-        <w:rPr>
-          <w:sz w:val="24"/>
-          <w:szCs w:val="24"/>
-        </w:rPr>
-      </w:pPr>
-      <w:r>
-        <w:rPr>
-          <w:sz w:val="24"/>
-          <w:szCs w:val="24"/>
-          <w:rtl w:val="0"/>
-        </w:rPr>
-        <w:t xml:space="preserve">Metodologias ágeis - Scrum, Kanban</w:t>
-      </w:r>
-    </w:p>
-    <w:p>
-      <w:pPr>
-        <w:spacing w:after="0" w:lineRule="auto"/>
-        <w:rPr>
-          <w:sz w:val="24"/>
-          <w:szCs w:val="24"/>
-        </w:rPr>
-      </w:pPr>
-      <w:r>
-        <w:rPr>
-          <w:sz w:val="24"/>
-          <w:szCs w:val="24"/>
-          <w:rtl w:val="0"/>
-        </w:rPr>
-        <w:t xml:space="preserve">Microsserviços</w:t>
-      </w:r>
-    </w:p>
-    <w:p>
-      <w:pPr>
-        <w:spacing w:after="0" w:lineRule="auto"/>
-        <w:rPr>
-          <w:sz w:val="24"/>
-          <w:szCs w:val="24"/>
-        </w:rPr>
-      </w:pPr>
-      <w:r>
-        <w:rPr>
-          <w:sz w:val="24"/>
-          <w:szCs w:val="24"/>
-          <w:rtl w:val="0"/>
-        </w:rPr>
-        <w:t xml:space="preserve">API Rest</w:t>
-      </w:r>
-    </w:p>
-    <w:p>
-      <w:pPr>
-        <w:spacing w:after="0" w:lineRule="auto"/>
-        <w:jc w:val="center"/>
+        </w:rPr>
+      </w:pPr>
+      <w:r>
         <w:rPr>
           <w:b w:val="1"/>
           <w:sz w:val="28"/>
           <w:szCs w:val="28"/>
-        </w:rPr>
-      </w:pPr>
-      <w:r>
-        <w:rPr>
-          <w:b w:val="1"/>
-          <w:sz w:val="28"/>
-          <w:szCs w:val="28"/>
           <w:rtl w:val="0"/>
         </w:rPr>
         <w:t xml:space="preserve">EDUCAÇÃO</w:t>
@@ -1267,90 +1219,397 @@
     </w:p>
     <w:p>
       <w:pPr>
+        <w:spacing w:after="0" w:line="240" w:lineRule="auto"/>
+        <w:ind w:left="283.4645669291342" w:firstLine="0"/>
+        <w:jc w:val="both"/>
+        <w:rPr>
+          <w:b w:val="1"/>
+          <w:sz w:val="24"/>
+          <w:szCs w:val="24"/>
+        </w:rPr>
+      </w:pPr>
+      <w:r>
+        <w:rPr>
+          <w:b w:val="1"/>
+          <w:sz w:val="24"/>
+          <w:szCs w:val="24"/>
+          <w:rtl w:val="0"/>
+        </w:rPr>
+        <w:t xml:space="preserve">Graduação Ciência da Computação</w:t>
+      </w:r>
+    </w:p>
+    <w:p>
+      <w:pPr>
+        <w:spacing w:after="0" w:line="240" w:lineRule="auto"/>
+        <w:ind w:left="283.4645669291342" w:firstLine="0"/>
+        <w:jc w:val="both"/>
+        <w:rPr>
+          <w:sz w:val="24"/>
+          <w:szCs w:val="24"/>
+        </w:rPr>
+      </w:pPr>
+      <w:r>
+        <w:rPr>
+          <w:sz w:val="24"/>
+          <w:szCs w:val="24"/>
+          <w:rtl w:val="0"/>
+        </w:rPr>
+        <w:t xml:space="preserve">FAPAL / Palmas / 2024</w:t>
+      </w:r>
+    </w:p>
+    <w:p>
+      <w:pPr>
+        <w:spacing w:after="0" w:line="240" w:lineRule="auto"/>
+        <w:ind w:left="283.4645669291342" w:firstLine="0"/>
+        <w:jc w:val="both"/>
+        <w:rPr>
+          <w:sz w:val="24"/>
+          <w:szCs w:val="24"/>
+        </w:rPr>
+      </w:pPr>
+      <w:r>
+        <w:rPr>
+          <w:rtl w:val="0"/>
+        </w:rPr>
+      </w:r>
+    </w:p>
+    <w:p>
+      <w:pPr>
+        <w:spacing w:after="0" w:line="240" w:lineRule="auto"/>
+        <w:ind w:left="283.4645669291342" w:firstLine="0"/>
+        <w:jc w:val="both"/>
+        <w:rPr>
+          <w:sz w:val="24"/>
+          <w:szCs w:val="24"/>
+        </w:rPr>
+      </w:pPr>
+      <w:r>
+        <w:rPr>
+          <w:b w:val="1"/>
+          <w:sz w:val="24"/>
+          <w:szCs w:val="24"/>
+          <w:rtl w:val="0"/>
+        </w:rPr>
+        <w:t xml:space="preserve">Tecnologia da Informação e</w:t>
+      </w:r>
+      <w:r>
+        <w:rPr>
+          <w:sz w:val="24"/>
+          <w:szCs w:val="24"/>
+          <w:rtl w:val="0"/>
+        </w:rPr>
+        <w:t xml:space="preserve"> </w:t>
+      </w:r>
+      <w:r>
+        <w:rPr>
+          <w:b w:val="1"/>
+          <w:sz w:val="24"/>
+          <w:szCs w:val="24"/>
+          <w:rtl w:val="0"/>
+        </w:rPr>
+        <w:t xml:space="preserve">Comunicação</w:t>
+      </w:r>
+      <w:r>
+        <w:rPr>
+          <w:rtl w:val="0"/>
+        </w:rPr>
+      </w:r>
+    </w:p>
+    <w:p>
+      <w:pPr>
+        <w:spacing w:after="0" w:line="240" w:lineRule="auto"/>
+        <w:ind w:left="283.4645669291342" w:firstLine="0"/>
+        <w:jc w:val="both"/>
+        <w:rPr>
+          <w:sz w:val="24"/>
+          <w:szCs w:val="24"/>
+        </w:rPr>
+      </w:pPr>
+      <w:r>
+        <w:rPr>
+          <w:sz w:val="24"/>
+          <w:szCs w:val="24"/>
+          <w:rtl w:val="0"/>
+        </w:rPr>
+        <w:t xml:space="preserve">SENAI / 160 horas / 2020</w:t>
+      </w:r>
+    </w:p>
+    <w:p>
+      <w:pPr>
+        <w:spacing w:after="0" w:line="240" w:lineRule="auto"/>
+        <w:ind w:left="283.4645669291342" w:firstLine="0"/>
+        <w:jc w:val="both"/>
+        <w:rPr>
+          <w:sz w:val="24"/>
+          <w:szCs w:val="24"/>
+        </w:rPr>
+      </w:pPr>
+      <w:r>
+        <w:rPr>
+          <w:rtl w:val="0"/>
+        </w:rPr>
+      </w:r>
+    </w:p>
+    <w:p>
+      <w:pPr>
+        <w:spacing w:after="0" w:line="240" w:lineRule="auto"/>
+        <w:ind w:left="283.4645669291342" w:firstLine="0"/>
+        <w:jc w:val="both"/>
+        <w:rPr>
+          <w:sz w:val="24"/>
+          <w:szCs w:val="24"/>
+        </w:rPr>
+      </w:pPr>
+      <w:r>
+        <w:rPr>
+          <w:b w:val="1"/>
+          <w:sz w:val="24"/>
+          <w:szCs w:val="24"/>
+          <w:rtl w:val="0"/>
+        </w:rPr>
+        <w:t xml:space="preserve">Lógica de Programação</w:t>
+      </w:r>
+      <w:r>
+        <w:rPr>
+          <w:rtl w:val="0"/>
+        </w:rPr>
+      </w:r>
+    </w:p>
+    <w:p>
+      <w:pPr>
+        <w:spacing w:after="0" w:line="240" w:lineRule="auto"/>
+        <w:ind w:left="283.4645669291342" w:firstLine="0"/>
+        <w:jc w:val="both"/>
+        <w:rPr>
+          <w:sz w:val="24"/>
+          <w:szCs w:val="24"/>
+        </w:rPr>
+      </w:pPr>
+      <w:r>
+        <w:rPr>
+          <w:sz w:val="24"/>
+          <w:szCs w:val="24"/>
+          <w:rtl w:val="0"/>
+        </w:rPr>
+        <w:t xml:space="preserve">SENAI / 14 horas / 2020</w:t>
+      </w:r>
+    </w:p>
+    <w:p>
+      <w:pPr>
+        <w:spacing w:after="0" w:line="240" w:lineRule="auto"/>
+        <w:ind w:left="283.4645669291342" w:firstLine="0"/>
+        <w:jc w:val="both"/>
+        <w:rPr>
+          <w:sz w:val="24"/>
+          <w:szCs w:val="24"/>
+        </w:rPr>
+      </w:pPr>
+      <w:r>
+        <w:rPr>
+          <w:rtl w:val="0"/>
+        </w:rPr>
+      </w:r>
+    </w:p>
+    <w:p>
+      <w:pPr>
+        <w:spacing w:after="0" w:line="240" w:lineRule="auto"/>
+        <w:ind w:left="283.4645669291342" w:firstLine="0"/>
+        <w:jc w:val="both"/>
+        <w:rPr>
+          <w:sz w:val="24"/>
+          <w:szCs w:val="24"/>
+        </w:rPr>
+      </w:pPr>
+      <w:r>
+        <w:rPr>
+          <w:b w:val="1"/>
+          <w:sz w:val="24"/>
+          <w:szCs w:val="24"/>
+          <w:rtl w:val="0"/>
+        </w:rPr>
+        <w:t xml:space="preserve">LGPD (Lei Geral de Proteção de Dados)</w:t>
+      </w:r>
+      <w:r>
+        <w:rPr>
+          <w:sz w:val="24"/>
+          <w:szCs w:val="24"/>
+          <w:rtl w:val="0"/>
+        </w:rPr>
+        <w:t xml:space="preserve"> </w:t>
+      </w:r>
+    </w:p>
+    <w:p>
+      <w:pPr>
+        <w:spacing w:after="0" w:line="240" w:lineRule="auto"/>
+        <w:ind w:left="283.4645669291342" w:firstLine="0"/>
+        <w:jc w:val="both"/>
+        <w:rPr>
+          <w:sz w:val="24"/>
+          <w:szCs w:val="24"/>
+        </w:rPr>
+      </w:pPr>
+      <w:r>
+        <w:rPr>
+          <w:sz w:val="24"/>
+          <w:szCs w:val="24"/>
+          <w:rtl w:val="0"/>
+        </w:rPr>
+        <w:t xml:space="preserve">SENAI / 4 horas / 2021</w:t>
+      </w:r>
+    </w:p>
+    <w:p>
+      <w:pPr>
+        <w:spacing w:after="0" w:line="240" w:lineRule="auto"/>
+        <w:ind w:left="283.4645669291342" w:firstLine="0"/>
+        <w:jc w:val="both"/>
+        <w:rPr>
+          <w:sz w:val="24"/>
+          <w:szCs w:val="24"/>
+        </w:rPr>
+      </w:pPr>
+      <w:r>
+        <w:rPr>
+          <w:rtl w:val="0"/>
+        </w:rPr>
+      </w:r>
+    </w:p>
+    <w:p>
+      <w:pPr>
+        <w:spacing w:after="0" w:line="240" w:lineRule="auto"/>
+        <w:ind w:left="283.4645669291342" w:firstLine="0"/>
+        <w:jc w:val="both"/>
+        <w:rPr>
+          <w:sz w:val="24"/>
+          <w:szCs w:val="24"/>
+        </w:rPr>
+      </w:pPr>
+      <w:r>
+        <w:rPr>
+          <w:b w:val="1"/>
+          <w:sz w:val="24"/>
+          <w:szCs w:val="24"/>
+          <w:rtl w:val="0"/>
+        </w:rPr>
+        <w:t xml:space="preserve">Reconhecimento Facial com Python e OpenCV</w:t>
+      </w:r>
+      <w:r>
+        <w:rPr>
+          <w:rtl w:val="0"/>
+        </w:rPr>
+      </w:r>
+    </w:p>
+    <w:p>
+      <w:pPr>
+        <w:spacing w:after="0" w:line="240" w:lineRule="auto"/>
+        <w:ind w:left="283.4645669291342" w:firstLine="0"/>
+        <w:jc w:val="both"/>
+        <w:rPr>
+          <w:sz w:val="24"/>
+          <w:szCs w:val="24"/>
+        </w:rPr>
+      </w:pPr>
+      <w:r>
+        <w:rPr>
+          <w:sz w:val="24"/>
+          <w:szCs w:val="24"/>
+          <w:rtl w:val="0"/>
+        </w:rPr>
+        <w:t xml:space="preserve">Udemy / 3,5 horas / 2023</w:t>
+      </w:r>
+    </w:p>
+    <w:p>
+      <w:pPr>
+        <w:spacing w:after="0" w:line="240" w:lineRule="auto"/>
+        <w:ind w:left="283.4645669291342" w:firstLine="0"/>
+        <w:jc w:val="both"/>
+        <w:rPr>
+          <w:sz w:val="24"/>
+          <w:szCs w:val="24"/>
+        </w:rPr>
+      </w:pPr>
+      <w:r>
+        <w:rPr>
+          <w:rtl w:val="0"/>
+        </w:rPr>
+      </w:r>
+    </w:p>
+    <w:p>
+      <w:pPr>
+        <w:spacing w:after="0" w:line="240" w:lineRule="auto"/>
+        <w:ind w:left="283.4645669291342" w:firstLine="0"/>
+        <w:jc w:val="both"/>
+        <w:rPr>
+          <w:sz w:val="24"/>
+          <w:szCs w:val="24"/>
+        </w:rPr>
+      </w:pPr>
+      <w:r>
+        <w:rPr>
+          <w:b w:val="1"/>
+          <w:sz w:val="24"/>
+          <w:szCs w:val="24"/>
+          <w:rtl w:val="0"/>
+        </w:rPr>
+        <w:t xml:space="preserve">Java Básico</w:t>
+      </w:r>
+      <w:r>
+        <w:rPr>
+          <w:rtl w:val="0"/>
+        </w:rPr>
+      </w:r>
+    </w:p>
+    <w:p>
+      <w:pPr>
+        <w:spacing w:after="0" w:line="240" w:lineRule="auto"/>
+        <w:ind w:left="283.4645669291342" w:firstLine="0"/>
+        <w:jc w:val="both"/>
+        <w:rPr>
+          <w:sz w:val="24"/>
+          <w:szCs w:val="24"/>
+        </w:rPr>
+      </w:pPr>
+      <w:r>
+        <w:rPr>
+          <w:sz w:val="24"/>
+          <w:szCs w:val="24"/>
+          <w:rtl w:val="0"/>
+        </w:rPr>
+        <w:t xml:space="preserve">Loiane Groner / 30 horas / 2023 </w:t>
+      </w:r>
+    </w:p>
+    <w:p>
+      <w:pPr>
         <w:spacing w:after="0" w:lineRule="auto"/>
-        <w:jc w:val="center"/>
-        <w:rPr>
-          <w:b w:val="1"/>
-          <w:sz w:val="28"/>
-          <w:szCs w:val="28"/>
-        </w:rPr>
-      </w:pPr>
-      <w:r>
-        <w:rPr>
-          <w:rtl w:val="0"/>
-        </w:rPr>
-      </w:r>
-    </w:p>
-    <w:p>
-      <w:pPr>
-        <w:spacing w:after="0" w:line="240" w:lineRule="auto"/>
-        <w:jc w:val="both"/>
-        <w:rPr>
-          <w:b w:val="1"/>
-          <w:sz w:val="24"/>
-          <w:szCs w:val="24"/>
-        </w:rPr>
-      </w:pPr>
-      <w:r>
-        <w:rPr>
-          <w:b w:val="1"/>
-          <w:sz w:val="24"/>
-          <w:szCs w:val="24"/>
-          <w:rtl w:val="0"/>
-        </w:rPr>
-        <w:t xml:space="preserve">Graduação Ciência da Computação</w:t>
-      </w:r>
-    </w:p>
-    <w:p>
-      <w:pPr>
-        <w:spacing w:after="0" w:line="240" w:lineRule="auto"/>
-        <w:jc w:val="both"/>
-        <w:rPr>
-          <w:sz w:val="24"/>
-          <w:szCs w:val="24"/>
-        </w:rPr>
-      </w:pPr>
-      <w:r>
-        <w:rPr>
-          <w:sz w:val="24"/>
-          <w:szCs w:val="24"/>
-          <w:rtl w:val="0"/>
-        </w:rPr>
-        <w:t xml:space="preserve">FAPAL / Palmas / 2024</w:t>
-      </w:r>
-    </w:p>
-    <w:p>
-      <w:pPr>
-        <w:spacing w:after="0" w:line="240" w:lineRule="auto"/>
-        <w:jc w:val="both"/>
-        <w:rPr>
-          <w:sz w:val="24"/>
-          <w:szCs w:val="24"/>
-        </w:rPr>
-      </w:pPr>
-      <w:r>
-        <w:rPr>
-          <w:rtl w:val="0"/>
-        </w:rPr>
-      </w:r>
-    </w:p>
-    <w:p>
-      <w:pPr>
-        <w:spacing w:after="0" w:line="240" w:lineRule="auto"/>
-        <w:jc w:val="both"/>
-        <w:rPr>
-          <w:sz w:val="24"/>
-          <w:szCs w:val="24"/>
-        </w:rPr>
-      </w:pPr>
-      <w:r>
-        <w:rPr>
-          <w:b w:val="1"/>
-          <w:sz w:val="24"/>
-          <w:szCs w:val="24"/>
-          <w:rtl w:val="0"/>
-        </w:rPr>
-        <w:t xml:space="preserve">Tecnologia da Informação e</w:t>
+        <w:ind w:left="283.4645669291342" w:firstLine="0"/>
+        <w:rPr>
+          <w:sz w:val="24"/>
+          <w:szCs w:val="24"/>
+        </w:rPr>
+      </w:pPr>
+      <w:r>
+        <w:rPr>
+          <w:rtl w:val="0"/>
+        </w:rPr>
+      </w:r>
+    </w:p>
+    <w:p>
+      <w:pPr>
+        <w:spacing w:after="0" w:line="240" w:lineRule="auto"/>
+        <w:ind w:left="283.4645669291342" w:firstLine="0"/>
+        <w:jc w:val="both"/>
+        <w:rPr>
+          <w:sz w:val="24"/>
+          <w:szCs w:val="24"/>
+        </w:rPr>
+      </w:pPr>
+      <w:r>
+        <w:rPr>
+          <w:b w:val="1"/>
+          <w:sz w:val="24"/>
+          <w:szCs w:val="24"/>
+          <w:rtl w:val="0"/>
+        </w:rPr>
+        <w:t xml:space="preserve">Linguagem de Programação Java – Avançado</w:t>
       </w:r>
       <w:r>
         <w:rPr>
@@ -1360,391 +1619,24 @@
         </w:rPr>
         <w:t xml:space="preserve"> </w:t>
       </w:r>
-      <w:r>
-        <w:rPr>
-          <w:b w:val="1"/>
-          <w:sz w:val="24"/>
-          <w:szCs w:val="24"/>
-          <w:rtl w:val="0"/>
-        </w:rPr>
-        <w:t xml:space="preserve">Comunicação</w:t>
-      </w:r>
-      <w:r>
-        <w:rPr>
-          <w:rtl w:val="0"/>
-        </w:rPr>
-      </w:r>
-    </w:p>
-    <w:p>
-      <w:pPr>
-        <w:spacing w:after="0" w:line="240" w:lineRule="auto"/>
-        <w:jc w:val="both"/>
-        <w:rPr>
-          <w:sz w:val="24"/>
-          <w:szCs w:val="24"/>
-        </w:rPr>
-      </w:pPr>
-      <w:r>
-        <w:rPr>
-          <w:sz w:val="24"/>
-          <w:szCs w:val="24"/>
-          <w:rtl w:val="0"/>
-        </w:rPr>
-        <w:t xml:space="preserve">SENAI / 160 horas / 2020</w:t>
-      </w:r>
-    </w:p>
-    <w:p>
-      <w:pPr>
-        <w:spacing w:after="0" w:line="240" w:lineRule="auto"/>
-        <w:jc w:val="both"/>
-        <w:rPr>
-          <w:sz w:val="24"/>
-          <w:szCs w:val="24"/>
-        </w:rPr>
-      </w:pPr>
-      <w:r>
-        <w:rPr>
-          <w:rtl w:val="0"/>
-        </w:rPr>
-      </w:r>
-    </w:p>
-    <w:p>
-      <w:pPr>
-        <w:spacing w:after="0" w:line="240" w:lineRule="auto"/>
-        <w:jc w:val="both"/>
-        <w:rPr>
-          <w:sz w:val="24"/>
-          <w:szCs w:val="24"/>
-        </w:rPr>
-      </w:pPr>
-      <w:r>
-        <w:rPr>
-          <w:b w:val="1"/>
-          <w:sz w:val="24"/>
-          <w:szCs w:val="24"/>
-          <w:rtl w:val="0"/>
-        </w:rPr>
-        <w:t xml:space="preserve">LGPD (Lei Geral de Proteção de Dados)</w:t>
-      </w:r>
-      <w:r>
-        <w:rPr>
-          <w:sz w:val="24"/>
-          <w:szCs w:val="24"/>
-          <w:rtl w:val="0"/>
-        </w:rPr>
-        <w:t xml:space="preserve"> </w:t>
-      </w:r>
-    </w:p>
-    <w:p>
-      <w:pPr>
-        <w:spacing w:after="0" w:line="240" w:lineRule="auto"/>
-        <w:jc w:val="both"/>
-        <w:rPr>
-          <w:sz w:val="24"/>
-          <w:szCs w:val="24"/>
-        </w:rPr>
-      </w:pPr>
-      <w:r>
-        <w:rPr>
-          <w:sz w:val="24"/>
-          <w:szCs w:val="24"/>
-          <w:rtl w:val="0"/>
-        </w:rPr>
-        <w:t xml:space="preserve">SENAI / 4 horas / 2021</w:t>
-      </w:r>
-    </w:p>
-    <w:p>
-      <w:pPr>
-        <w:spacing w:after="0" w:line="240" w:lineRule="auto"/>
-        <w:jc w:val="both"/>
-        <w:rPr>
-          <w:sz w:val="24"/>
-          <w:szCs w:val="24"/>
-        </w:rPr>
-      </w:pPr>
-      <w:r>
-        <w:rPr>
-          <w:rtl w:val="0"/>
-        </w:rPr>
-      </w:r>
-    </w:p>
-    <w:p>
-      <w:pPr>
-        <w:spacing w:after="0" w:line="240" w:lineRule="auto"/>
-        <w:jc w:val="both"/>
-        <w:rPr>
-          <w:sz w:val="24"/>
-          <w:szCs w:val="24"/>
-        </w:rPr>
-      </w:pPr>
-      <w:r>
-        <w:rPr>
-          <w:b w:val="1"/>
-          <w:sz w:val="24"/>
-          <w:szCs w:val="24"/>
-          <w:rtl w:val="0"/>
-        </w:rPr>
-        <w:t xml:space="preserve">Reconhecimento Facial com Python e OpenCV</w:t>
-      </w:r>
-      <w:r>
-        <w:rPr>
-          <w:rtl w:val="0"/>
-        </w:rPr>
-      </w:r>
-    </w:p>
-    <w:p>
-      <w:pPr>
-        <w:spacing w:after="0" w:line="240" w:lineRule="auto"/>
-        <w:jc w:val="both"/>
-        <w:rPr>
-          <w:sz w:val="24"/>
-          <w:szCs w:val="24"/>
-        </w:rPr>
-      </w:pPr>
-      <w:r>
-        <w:rPr>
-          <w:sz w:val="24"/>
-          <w:szCs w:val="24"/>
-          <w:rtl w:val="0"/>
-        </w:rPr>
-        <w:t xml:space="preserve">Udemy / 3,5 horas / 2023</w:t>
-      </w:r>
-    </w:p>
-    <w:p>
-      <w:pPr>
-        <w:spacing w:after="0" w:line="240" w:lineRule="auto"/>
-        <w:jc w:val="both"/>
-        <w:rPr>
-          <w:sz w:val="24"/>
-          <w:szCs w:val="24"/>
-        </w:rPr>
-      </w:pPr>
-      <w:r>
-        <w:rPr>
-          <w:rtl w:val="0"/>
-        </w:rPr>
-      </w:r>
-    </w:p>
-    <w:p>
-      <w:pPr>
-        <w:spacing w:after="0" w:line="240" w:lineRule="auto"/>
-        <w:jc w:val="both"/>
-        <w:rPr>
-          <w:sz w:val="24"/>
-          <w:szCs w:val="24"/>
-        </w:rPr>
-      </w:pPr>
-      <w:r>
-        <w:rPr>
-          <w:b w:val="1"/>
-          <w:sz w:val="24"/>
-          <w:szCs w:val="24"/>
-          <w:rtl w:val="0"/>
-        </w:rPr>
-        <w:t xml:space="preserve">Java Básico</w:t>
-      </w:r>
-      <w:r>
-        <w:rPr>
-          <w:rtl w:val="0"/>
-        </w:rPr>
-      </w:r>
-    </w:p>
-    <w:p>
-      <w:pPr>
-        <w:spacing w:after="0" w:line="240" w:lineRule="auto"/>
-        <w:jc w:val="both"/>
-        <w:rPr>
-          <w:sz w:val="24"/>
-          <w:szCs w:val="24"/>
-        </w:rPr>
-      </w:pPr>
-      <w:r>
-        <w:rPr>
-          <w:sz w:val="24"/>
-          <w:szCs w:val="24"/>
-          <w:rtl w:val="0"/>
-        </w:rPr>
-        <w:t xml:space="preserve">Loiane Groner / 30 horas / 2023 </w:t>
-      </w:r>
-    </w:p>
-    <w:p>
-      <w:pPr>
-        <w:spacing w:after="0" w:line="240" w:lineRule="auto"/>
-        <w:jc w:val="both"/>
-        <w:rPr>
-          <w:sz w:val="24"/>
-          <w:szCs w:val="24"/>
-        </w:rPr>
-      </w:pPr>
-      <w:r>
-        <w:rPr>
-          <w:rtl w:val="0"/>
-        </w:rPr>
-      </w:r>
-    </w:p>
-    <w:p>
-      <w:pPr>
-        <w:spacing w:after="0" w:line="240" w:lineRule="auto"/>
-        <w:jc w:val="both"/>
-        <w:rPr>
-          <w:sz w:val="24"/>
-          <w:szCs w:val="24"/>
-        </w:rPr>
-      </w:pPr>
-      <w:r>
-        <w:rPr>
-          <w:rtl w:val="0"/>
-        </w:rPr>
-      </w:r>
-    </w:p>
-    <w:p>
-      <w:pPr>
-        <w:spacing w:after="0" w:line="240" w:lineRule="auto"/>
-        <w:jc w:val="both"/>
-        <w:rPr>
-          <w:sz w:val="24"/>
-          <w:szCs w:val="24"/>
-        </w:rPr>
-      </w:pPr>
-      <w:r>
-        <w:rPr>
-          <w:rtl w:val="0"/>
-        </w:rPr>
-      </w:r>
-    </w:p>
-    <w:p>
-      <w:pPr>
-        <w:spacing w:after="0" w:line="240" w:lineRule="auto"/>
-        <w:jc w:val="both"/>
-        <w:rPr>
-          <w:sz w:val="24"/>
-          <w:szCs w:val="24"/>
-        </w:rPr>
-      </w:pPr>
-      <w:r>
-        <w:rPr>
-          <w:rtl w:val="0"/>
-        </w:rPr>
-      </w:r>
-    </w:p>
-    <w:p>
-      <w:pPr>
-        <w:spacing w:after="0" w:line="240" w:lineRule="auto"/>
-        <w:jc w:val="both"/>
-        <w:rPr>
-          <w:sz w:val="24"/>
-          <w:szCs w:val="24"/>
-        </w:rPr>
-      </w:pPr>
-      <w:r>
-        <w:rPr>
-          <w:rtl w:val="0"/>
-        </w:rPr>
-      </w:r>
-    </w:p>
-    <w:p>
-      <w:pPr>
-        <w:spacing w:after="0" w:line="240" w:lineRule="auto"/>
-        <w:jc w:val="both"/>
-        <w:rPr>
-          <w:sz w:val="24"/>
-          <w:szCs w:val="24"/>
-        </w:rPr>
-      </w:pPr>
-      <w:r>
-        <w:rPr>
-          <w:rtl w:val="0"/>
-        </w:rPr>
-      </w:r>
-    </w:p>
-    <w:p>
-      <w:pPr>
-        <w:spacing w:after="0" w:line="240" w:lineRule="auto"/>
-        <w:jc w:val="both"/>
-        <w:rPr>
-          <w:sz w:val="24"/>
-          <w:szCs w:val="24"/>
-        </w:rPr>
-      </w:pPr>
-      <w:r>
-        <w:rPr>
-          <w:rtl w:val="0"/>
-        </w:rPr>
-      </w:r>
-    </w:p>
-    <w:p>
-      <w:pPr>
-        <w:spacing w:after="0" w:line="240" w:lineRule="auto"/>
-        <w:jc w:val="both"/>
-        <w:rPr>
-          <w:sz w:val="24"/>
-          <w:szCs w:val="24"/>
-        </w:rPr>
-      </w:pPr>
-      <w:r>
-        <w:rPr>
-          <w:rtl w:val="0"/>
-        </w:rPr>
-      </w:r>
-    </w:p>
-    <w:p>
-      <w:pPr>
-        <w:spacing w:after="0" w:line="240" w:lineRule="auto"/>
-        <w:jc w:val="both"/>
-        <w:rPr>
-          <w:sz w:val="24"/>
-          <w:szCs w:val="24"/>
-        </w:rPr>
-      </w:pPr>
-      <w:r>
-        <w:rPr>
-          <w:rtl w:val="0"/>
-        </w:rPr>
-      </w:r>
-    </w:p>
-    <w:p>
-      <w:pPr>
-        <w:spacing w:after="0" w:line="240" w:lineRule="auto"/>
-        <w:jc w:val="both"/>
-        <w:rPr>
-          <w:sz w:val="24"/>
-          <w:szCs w:val="24"/>
-        </w:rPr>
-      </w:pPr>
-      <w:r>
-        <w:rPr>
-          <w:rtl w:val="0"/>
-        </w:rPr>
-      </w:r>
-    </w:p>
-    <w:p>
-      <w:pPr>
-        <w:spacing w:after="0" w:line="240" w:lineRule="auto"/>
-        <w:jc w:val="both"/>
-        <w:rPr>
-          <w:sz w:val="24"/>
-          <w:szCs w:val="24"/>
-        </w:rPr>
-      </w:pPr>
-      <w:r>
-        <w:rPr>
-          <w:rtl w:val="0"/>
-        </w:rPr>
-      </w:r>
-    </w:p>
-    <w:p>
-      <w:pPr>
-        <w:spacing w:after="0" w:line="240" w:lineRule="auto"/>
-        <w:jc w:val="both"/>
-        <w:rPr>
-          <w:sz w:val="24"/>
-          <w:szCs w:val="24"/>
-        </w:rPr>
-      </w:pPr>
-      <w:r>
-        <w:rPr>
-          <w:rtl w:val="0"/>
-        </w:rPr>
+    </w:p>
+    <w:p>
+      <w:pPr>
+        <w:spacing w:after="0" w:line="240" w:lineRule="auto"/>
+        <w:ind w:left="283.4645669291342" w:firstLine="0"/>
+        <w:jc w:val="both"/>
+        <w:rPr>
+          <w:sz w:val="24"/>
+          <w:szCs w:val="24"/>
+        </w:rPr>
+      </w:pPr>
+      <w:r>
+        <w:rPr>
+          <w:sz w:val="24"/>
+          <w:szCs w:val="24"/>
+          <w:rtl w:val="0"/>
+        </w:rPr>
+        <w:t xml:space="preserve">Fundação Bradesco / 16 horas / 2023 </w:t>
       </w:r>
     </w:p>
     <w:p>
@@ -1839,13 +1731,13 @@
         <w:drawing>
           <wp:anchor allowOverlap="1" behindDoc="1" distB="0" distT="0" distL="0" distR="0" hidden="0" layoutInCell="1" locked="0" relativeHeight="0" simplePos="0">
             <wp:simplePos x="0" y="0"/>
-            <wp:positionH relativeFrom="margin">
-              <wp:align>center</wp:align>
+            <wp:positionH relativeFrom="page">
+              <wp:posOffset>104775</wp:posOffset>
             </wp:positionH>
-            <wp:positionV relativeFrom="margin">
-              <wp:posOffset>-467999</wp:posOffset>
+            <wp:positionV relativeFrom="page">
+              <wp:posOffset>457200</wp:posOffset>
             </wp:positionV>
-            <wp:extent cx="7562850" cy="10539413"/>
+            <wp:extent cx="7562850" cy="10072688"/>
             <wp:effectExtent b="0" l="0" r="0" t="0"/>
             <wp:wrapNone/>
             <wp:docPr id="2" name="image1.jpg"/>
@@ -1866,7 +1758,7 @@
                   <pic:spPr>
                     <a:xfrm>
                       <a:off x="0" y="0"/>
-                      <a:ext cx="7562850" cy="10539413"/>
+                      <a:ext cx="7562850" cy="10072688"/>
                     </a:xfrm>
                     <a:prstGeom prst="rect"/>
                     <a:ln/>
@@ -1883,13 +1775,643 @@
         </w:rPr>
       </w:r>
     </w:p>
+    <w:p>
+      <w:pPr>
+        <w:spacing w:after="0" w:line="240" w:lineRule="auto"/>
+        <w:jc w:val="both"/>
+        <w:rPr>
+          <w:sz w:val="24"/>
+          <w:szCs w:val="24"/>
+        </w:rPr>
+      </w:pPr>
+      <w:r>
+        <w:rPr>
+          <w:rtl w:val="0"/>
+        </w:rPr>
+      </w:r>
+    </w:p>
+    <w:p>
+      <w:pPr>
+        <w:spacing w:after="0" w:line="240" w:lineRule="auto"/>
+        <w:jc w:val="both"/>
+        <w:rPr>
+          <w:sz w:val="24"/>
+          <w:szCs w:val="24"/>
+        </w:rPr>
+      </w:pPr>
+      <w:r>
+        <w:rPr>
+          <w:rtl w:val="0"/>
+        </w:rPr>
+      </w:r>
+    </w:p>
+    <w:p>
+      <w:pPr>
+        <w:spacing w:after="0" w:line="240" w:lineRule="auto"/>
+        <w:jc w:val="both"/>
+        <w:rPr>
+          <w:sz w:val="24"/>
+          <w:szCs w:val="24"/>
+        </w:rPr>
+      </w:pPr>
+      <w:r>
+        <w:rPr>
+          <w:rtl w:val="0"/>
+        </w:rPr>
+      </w:r>
+    </w:p>
+    <w:p>
+      <w:pPr>
+        <w:spacing w:after="0" w:line="240" w:lineRule="auto"/>
+        <w:jc w:val="both"/>
+        <w:rPr>
+          <w:sz w:val="24"/>
+          <w:szCs w:val="24"/>
+        </w:rPr>
+      </w:pPr>
+      <w:r>
+        <w:rPr>
+          <w:rtl w:val="0"/>
+        </w:rPr>
+      </w:r>
+    </w:p>
+    <w:p>
+      <w:pPr>
+        <w:spacing w:after="0" w:line="240" w:lineRule="auto"/>
+        <w:jc w:val="both"/>
+        <w:rPr>
+          <w:sz w:val="24"/>
+          <w:szCs w:val="24"/>
+        </w:rPr>
+      </w:pPr>
+      <w:r>
+        <w:rPr>
+          <w:rtl w:val="0"/>
+        </w:rPr>
+      </w:r>
+    </w:p>
+    <w:p>
+      <w:pPr>
+        <w:spacing w:after="0" w:line="240" w:lineRule="auto"/>
+        <w:jc w:val="both"/>
+        <w:rPr>
+          <w:sz w:val="24"/>
+          <w:szCs w:val="24"/>
+        </w:rPr>
+      </w:pPr>
+      <w:r>
+        <w:rPr>
+          <w:rtl w:val="0"/>
+        </w:rPr>
+      </w:r>
+    </w:p>
+    <w:p>
+      <w:pPr>
+        <w:spacing w:after="0" w:line="240" w:lineRule="auto"/>
+        <w:jc w:val="both"/>
+        <w:rPr>
+          <w:sz w:val="24"/>
+          <w:szCs w:val="24"/>
+        </w:rPr>
+      </w:pPr>
+      <w:r>
+        <w:rPr>
+          <w:rtl w:val="0"/>
+        </w:rPr>
+      </w:r>
+    </w:p>
+    <w:p>
+      <w:pPr>
+        <w:spacing w:after="0" w:line="240" w:lineRule="auto"/>
+        <w:jc w:val="both"/>
+        <w:rPr>
+          <w:sz w:val="24"/>
+          <w:szCs w:val="24"/>
+        </w:rPr>
+      </w:pPr>
+      <w:r>
+        <w:rPr>
+          <w:rtl w:val="0"/>
+        </w:rPr>
+      </w:r>
+    </w:p>
+    <w:p>
+      <w:pPr>
+        <w:spacing w:after="0" w:line="240" w:lineRule="auto"/>
+        <w:jc w:val="both"/>
+        <w:rPr>
+          <w:sz w:val="24"/>
+          <w:szCs w:val="24"/>
+        </w:rPr>
+      </w:pPr>
+      <w:r>
+        <w:rPr>
+          <w:rtl w:val="0"/>
+        </w:rPr>
+      </w:r>
+    </w:p>
+    <w:p>
+      <w:pPr>
+        <w:spacing w:after="0" w:line="240" w:lineRule="auto"/>
+        <w:jc w:val="both"/>
+        <w:rPr>
+          <w:sz w:val="24"/>
+          <w:szCs w:val="24"/>
+        </w:rPr>
+      </w:pPr>
+      <w:r>
+        <w:rPr>
+          <w:rtl w:val="0"/>
+        </w:rPr>
+      </w:r>
+    </w:p>
+    <w:p>
+      <w:pPr>
+        <w:spacing w:after="0" w:line="240" w:lineRule="auto"/>
+        <w:jc w:val="both"/>
+        <w:rPr>
+          <w:sz w:val="24"/>
+          <w:szCs w:val="24"/>
+        </w:rPr>
+      </w:pPr>
+      <w:r>
+        <w:rPr>
+          <w:rtl w:val="0"/>
+        </w:rPr>
+      </w:r>
+    </w:p>
+    <w:p>
+      <w:pPr>
+        <w:spacing w:after="0" w:line="240" w:lineRule="auto"/>
+        <w:jc w:val="both"/>
+        <w:rPr>
+          <w:sz w:val="24"/>
+          <w:szCs w:val="24"/>
+        </w:rPr>
+      </w:pPr>
+      <w:r>
+        <w:rPr>
+          <w:rtl w:val="0"/>
+        </w:rPr>
+      </w:r>
+    </w:p>
+    <w:p>
+      <w:pPr>
+        <w:spacing w:after="0" w:line="240" w:lineRule="auto"/>
+        <w:jc w:val="both"/>
+        <w:rPr>
+          <w:sz w:val="24"/>
+          <w:szCs w:val="24"/>
+        </w:rPr>
+      </w:pPr>
+      <w:r>
+        <w:rPr>
+          <w:rtl w:val="0"/>
+        </w:rPr>
+      </w:r>
+    </w:p>
+    <w:p>
+      <w:pPr>
+        <w:spacing w:after="0" w:line="240" w:lineRule="auto"/>
+        <w:jc w:val="both"/>
+        <w:rPr>
+          <w:sz w:val="24"/>
+          <w:szCs w:val="24"/>
+        </w:rPr>
+      </w:pPr>
+      <w:r>
+        <w:rPr>
+          <w:rtl w:val="0"/>
+        </w:rPr>
+      </w:r>
+    </w:p>
+    <w:p>
+      <w:pPr>
+        <w:spacing w:after="0" w:line="240" w:lineRule="auto"/>
+        <w:jc w:val="both"/>
+        <w:rPr>
+          <w:sz w:val="24"/>
+          <w:szCs w:val="24"/>
+        </w:rPr>
+      </w:pPr>
+      <w:r>
+        <w:rPr>
+          <w:rtl w:val="0"/>
+        </w:rPr>
+      </w:r>
+    </w:p>
+    <w:p>
+      <w:pPr>
+        <w:spacing w:after="0" w:line="240" w:lineRule="auto"/>
+        <w:jc w:val="both"/>
+        <w:rPr>
+          <w:sz w:val="24"/>
+          <w:szCs w:val="24"/>
+        </w:rPr>
+      </w:pPr>
+      <w:r>
+        <w:rPr>
+          <w:rtl w:val="0"/>
+        </w:rPr>
+      </w:r>
+    </w:p>
+    <w:p>
+      <w:pPr>
+        <w:spacing w:after="0" w:line="240" w:lineRule="auto"/>
+        <w:jc w:val="both"/>
+        <w:rPr>
+          <w:sz w:val="24"/>
+          <w:szCs w:val="24"/>
+        </w:rPr>
+      </w:pPr>
+      <w:r>
+        <w:rPr>
+          <w:rtl w:val="0"/>
+        </w:rPr>
+      </w:r>
+    </w:p>
+    <w:p>
+      <w:pPr>
+        <w:spacing w:after="0" w:line="240" w:lineRule="auto"/>
+        <w:jc w:val="both"/>
+        <w:rPr>
+          <w:sz w:val="24"/>
+          <w:szCs w:val="24"/>
+        </w:rPr>
+      </w:pPr>
+      <w:r>
+        <w:rPr>
+          <w:rtl w:val="0"/>
+        </w:rPr>
+      </w:r>
+    </w:p>
+    <w:p>
+      <w:pPr>
+        <w:spacing w:after="0" w:line="240" w:lineRule="auto"/>
+        <w:jc w:val="both"/>
+        <w:rPr>
+          <w:sz w:val="24"/>
+          <w:szCs w:val="24"/>
+        </w:rPr>
+      </w:pPr>
+      <w:r>
+        <w:rPr>
+          <w:rtl w:val="0"/>
+        </w:rPr>
+      </w:r>
+    </w:p>
+    <w:p>
+      <w:pPr>
+        <w:spacing w:after="0" w:line="240" w:lineRule="auto"/>
+        <w:jc w:val="both"/>
+        <w:rPr>
+          <w:sz w:val="24"/>
+          <w:szCs w:val="24"/>
+        </w:rPr>
+      </w:pPr>
+      <w:r>
+        <w:rPr>
+          <w:rtl w:val="0"/>
+        </w:rPr>
+      </w:r>
+    </w:p>
+    <w:p>
+      <w:pPr>
+        <w:spacing w:after="0" w:line="240" w:lineRule="auto"/>
+        <w:jc w:val="both"/>
+        <w:rPr>
+          <w:sz w:val="24"/>
+          <w:szCs w:val="24"/>
+        </w:rPr>
+      </w:pPr>
+      <w:r>
+        <w:rPr>
+          <w:rtl w:val="0"/>
+        </w:rPr>
+      </w:r>
+    </w:p>
+    <w:p>
+      <w:pPr>
+        <w:spacing w:after="0" w:line="240" w:lineRule="auto"/>
+        <w:jc w:val="both"/>
+        <w:rPr>
+          <w:sz w:val="24"/>
+          <w:szCs w:val="24"/>
+        </w:rPr>
+      </w:pPr>
+      <w:r>
+        <w:rPr>
+          <w:rtl w:val="0"/>
+        </w:rPr>
+      </w:r>
+    </w:p>
+    <w:p>
+      <w:pPr>
+        <w:spacing w:after="0" w:line="240" w:lineRule="auto"/>
+        <w:jc w:val="both"/>
+        <w:rPr>
+          <w:sz w:val="24"/>
+          <w:szCs w:val="24"/>
+        </w:rPr>
+      </w:pPr>
+      <w:r>
+        <w:rPr>
+          <w:rtl w:val="0"/>
+        </w:rPr>
+      </w:r>
+    </w:p>
+    <w:p>
+      <w:pPr>
+        <w:spacing w:after="0" w:line="240" w:lineRule="auto"/>
+        <w:jc w:val="both"/>
+        <w:rPr>
+          <w:sz w:val="24"/>
+          <w:szCs w:val="24"/>
+        </w:rPr>
+      </w:pPr>
+      <w:r>
+        <w:rPr>
+          <w:rtl w:val="0"/>
+        </w:rPr>
+      </w:r>
+    </w:p>
+    <w:p>
+      <w:pPr>
+        <w:spacing w:after="0" w:line="240" w:lineRule="auto"/>
+        <w:jc w:val="both"/>
+        <w:rPr>
+          <w:sz w:val="24"/>
+          <w:szCs w:val="24"/>
+        </w:rPr>
+      </w:pPr>
+      <w:r>
+        <w:rPr>
+          <w:rtl w:val="0"/>
+        </w:rPr>
+      </w:r>
+    </w:p>
+    <w:p>
+      <w:pPr>
+        <w:spacing w:after="0" w:line="240" w:lineRule="auto"/>
+        <w:jc w:val="both"/>
+        <w:rPr>
+          <w:sz w:val="24"/>
+          <w:szCs w:val="24"/>
+        </w:rPr>
+      </w:pPr>
+      <w:r>
+        <w:rPr>
+          <w:rtl w:val="0"/>
+        </w:rPr>
+      </w:r>
+    </w:p>
+    <w:p>
+      <w:pPr>
+        <w:spacing w:after="0" w:line="240" w:lineRule="auto"/>
+        <w:jc w:val="both"/>
+        <w:rPr>
+          <w:sz w:val="24"/>
+          <w:szCs w:val="24"/>
+        </w:rPr>
+      </w:pPr>
+      <w:r>
+        <w:rPr>
+          <w:rtl w:val="0"/>
+        </w:rPr>
+      </w:r>
+    </w:p>
+    <w:p>
+      <w:pPr>
+        <w:spacing w:after="0" w:line="240" w:lineRule="auto"/>
+        <w:jc w:val="both"/>
+        <w:rPr>
+          <w:sz w:val="24"/>
+          <w:szCs w:val="24"/>
+        </w:rPr>
+      </w:pPr>
+      <w:r>
+        <w:rPr>
+          <w:rtl w:val="0"/>
+        </w:rPr>
+      </w:r>
+    </w:p>
+    <w:p>
+      <w:pPr>
+        <w:spacing w:after="0" w:line="240" w:lineRule="auto"/>
+        <w:jc w:val="both"/>
+        <w:rPr>
+          <w:sz w:val="24"/>
+          <w:szCs w:val="24"/>
+        </w:rPr>
+      </w:pPr>
+      <w:r>
+        <w:rPr>
+          <w:rtl w:val="0"/>
+        </w:rPr>
+      </w:r>
+    </w:p>
+    <w:p>
+      <w:pPr>
+        <w:spacing w:after="0" w:line="240" w:lineRule="auto"/>
+        <w:jc w:val="both"/>
+        <w:rPr>
+          <w:sz w:val="24"/>
+          <w:szCs w:val="24"/>
+        </w:rPr>
+      </w:pPr>
+      <w:r>
+        <w:rPr>
+          <w:rtl w:val="0"/>
+        </w:rPr>
+      </w:r>
+    </w:p>
+    <w:p>
+      <w:pPr>
+        <w:spacing w:after="0" w:line="240" w:lineRule="auto"/>
+        <w:jc w:val="both"/>
+        <w:rPr>
+          <w:sz w:val="24"/>
+          <w:szCs w:val="24"/>
+        </w:rPr>
+      </w:pPr>
+      <w:r>
+        <w:rPr>
+          <w:rtl w:val="0"/>
+        </w:rPr>
+      </w:r>
+    </w:p>
+    <w:p>
+      <w:pPr>
+        <w:spacing w:after="0" w:line="240" w:lineRule="auto"/>
+        <w:jc w:val="both"/>
+        <w:rPr>
+          <w:sz w:val="24"/>
+          <w:szCs w:val="24"/>
+        </w:rPr>
+      </w:pPr>
+      <w:r>
+        <w:rPr>
+          <w:rtl w:val="0"/>
+        </w:rPr>
+      </w:r>
+    </w:p>
+    <w:p>
+      <w:pPr>
+        <w:spacing w:after="0" w:line="240" w:lineRule="auto"/>
+        <w:jc w:val="both"/>
+        <w:rPr>
+          <w:sz w:val="24"/>
+          <w:szCs w:val="24"/>
+        </w:rPr>
+      </w:pPr>
+      <w:r>
+        <w:rPr>
+          <w:rtl w:val="0"/>
+        </w:rPr>
+      </w:r>
+    </w:p>
+    <w:p>
+      <w:pPr>
+        <w:spacing w:after="0" w:line="240" w:lineRule="auto"/>
+        <w:jc w:val="both"/>
+        <w:rPr>
+          <w:sz w:val="24"/>
+          <w:szCs w:val="24"/>
+        </w:rPr>
+      </w:pPr>
+      <w:r>
+        <w:rPr>
+          <w:rtl w:val="0"/>
+        </w:rPr>
+      </w:r>
+    </w:p>
+    <w:p>
+      <w:pPr>
+        <w:spacing w:after="0" w:line="240" w:lineRule="auto"/>
+        <w:jc w:val="both"/>
+        <w:rPr>
+          <w:sz w:val="24"/>
+          <w:szCs w:val="24"/>
+        </w:rPr>
+      </w:pPr>
+      <w:r>
+        <w:rPr>
+          <w:rtl w:val="0"/>
+        </w:rPr>
+      </w:r>
+    </w:p>
+    <w:p>
+      <w:pPr>
+        <w:spacing w:after="0" w:line="240" w:lineRule="auto"/>
+        <w:jc w:val="both"/>
+        <w:rPr>
+          <w:sz w:val="24"/>
+          <w:szCs w:val="24"/>
+        </w:rPr>
+      </w:pPr>
+      <w:r>
+        <w:rPr>
+          <w:rtl w:val="0"/>
+        </w:rPr>
+      </w:r>
+    </w:p>
+    <w:p>
+      <w:pPr>
+        <w:spacing w:after="0" w:line="240" w:lineRule="auto"/>
+        <w:jc w:val="both"/>
+        <w:rPr>
+          <w:sz w:val="24"/>
+          <w:szCs w:val="24"/>
+        </w:rPr>
+      </w:pPr>
+      <w:r>
+        <w:rPr>
+          <w:rtl w:val="0"/>
+        </w:rPr>
+      </w:r>
+    </w:p>
+    <w:p>
+      <w:pPr>
+        <w:spacing w:after="0" w:line="240" w:lineRule="auto"/>
+        <w:jc w:val="both"/>
+        <w:rPr>
+          <w:sz w:val="24"/>
+          <w:szCs w:val="24"/>
+        </w:rPr>
+      </w:pPr>
+      <w:r>
+        <w:rPr>
+          <w:rtl w:val="0"/>
+        </w:rPr>
+      </w:r>
+    </w:p>
+    <w:p>
+      <w:pPr>
+        <w:spacing w:after="0" w:line="240" w:lineRule="auto"/>
+        <w:jc w:val="both"/>
+        <w:rPr>
+          <w:sz w:val="24"/>
+          <w:szCs w:val="24"/>
+        </w:rPr>
+      </w:pPr>
+      <w:r>
+        <w:rPr>
+          <w:rtl w:val="0"/>
+        </w:rPr>
+      </w:r>
+    </w:p>
+    <w:p>
+      <w:pPr>
+        <w:spacing w:after="0" w:line="240" w:lineRule="auto"/>
+        <w:jc w:val="both"/>
+        <w:rPr>
+          <w:sz w:val="24"/>
+          <w:szCs w:val="24"/>
+        </w:rPr>
+      </w:pPr>
+      <w:r>
+        <w:rPr>
+          <w:rtl w:val="0"/>
+        </w:rPr>
+      </w:r>
+    </w:p>
+    <w:p>
+      <w:pPr>
+        <w:spacing w:after="0" w:line="240" w:lineRule="auto"/>
+        <w:jc w:val="both"/>
+        <w:rPr>
+          <w:sz w:val="24"/>
+          <w:szCs w:val="24"/>
+        </w:rPr>
+      </w:pPr>
+      <w:r>
+        <w:rPr>
+          <w:rtl w:val="0"/>
+        </w:rPr>
+      </w:r>
+    </w:p>
+    <w:p>
+      <w:pPr>
+        <w:spacing w:after="0" w:line="240" w:lineRule="auto"/>
+        <w:jc w:val="both"/>
+        <w:rPr>
+          <w:sz w:val="24"/>
+          <w:szCs w:val="24"/>
+        </w:rPr>
+      </w:pPr>
+      <w:r>
+        <w:rPr>
+          <w:rtl w:val="0"/>
+        </w:rPr>
+      </w:r>
+    </w:p>
     <w:sectPr>
       <w:pgSz w:h="16838" w:w="11906" w:orient="portrait"/>
       <w:pgMar w:bottom="720" w:top="720" w:left="720" w:right="720" w:header="708" w:footer="708"/>
       <w:pgNumType w:start="1"/>
       <w:cols w:equalWidth="0" w:num="2">
-        <w:col w:space="565.5" w:w="4950"/>
-        <w:col w:space="0" w:w="4950"/>
+        <w:col w:space="261" w:w="5102.499999999999"/>
+        <w:col w:space="0" w:w="5102.499999999999"/>
       </w:cols>
     </w:sectPr>
   </w:body>

</xml_diff>